<commit_message>
snapshot of repo as it was at defense
</commit_message>
<xml_diff>
--- a/text/ghg manuscript draft.docx
+++ b/text/ghg manuscript draft.docx
@@ -624,7 +624,13 @@
         <w:spacing w:after="0"/>
       </w:pPr>
       <w:r>
-        <w:t>Corroboration with a) water chemistry, b) flow measurements</w:t>
+        <w:t>Corroboration with a) water chemistry</w:t>
+      </w:r>
+      <w:r>
+        <w:t xml:space="preserve"> (?)</w:t>
+      </w:r>
+      <w:r>
+        <w:t>, b) flow measurements</w:t>
       </w:r>
     </w:p>
     <w:p>
@@ -718,10 +724,7 @@
       </w:pPr>
       <w:proofErr w:type="spellStart"/>
       <w:r>
-        <w:t>StreamMetabolize</w:t>
-      </w:r>
-      <w:r>
-        <w:t>r</w:t>
+        <w:t>StreamMetabolizer</w:t>
       </w:r>
       <w:proofErr w:type="spellEnd"/>
     </w:p>
@@ -757,118 +760,260 @@
           <w:b/>
           <w:bCs/>
         </w:rPr>
-        <w:t>2</w:t>
+        <w:t xml:space="preserve">2.4 </w:t>
       </w:r>
       <w:r>
         <w:rPr>
           <w:b/>
           <w:bCs/>
         </w:rPr>
-        <w:t>.</w:t>
-      </w:r>
-      <w:r>
+        <w:t xml:space="preserve">Gas </w:t>
+      </w:r>
+    </w:p>
+    <w:p>
+      <w:pPr>
+        <w:spacing w:after="0"/>
         <w:rPr>
           <w:b/>
           <w:bCs/>
         </w:rPr>
-        <w:t xml:space="preserve">4 </w:t>
-      </w:r>
+      </w:pPr>
       <w:r>
         <w:rPr>
           <w:b/>
           <w:bCs/>
         </w:rPr>
+        <w:t>Gas sampling</w:t>
+      </w:r>
+    </w:p>
+    <w:p>
+      <w:pPr>
+        <w:pStyle w:val="ListParagraph"/>
+        <w:numPr>
+          <w:ilvl w:val="0"/>
+          <w:numId w:val="2"/>
+        </w:numPr>
+      </w:pPr>
+      <w:r>
         <w:t xml:space="preserve">Gas </w:t>
       </w:r>
-    </w:p>
-    <w:p>
-      <w:pPr>
-        <w:spacing w:after="0"/>
+      <w:proofErr w:type="gramStart"/>
+      <w:r>
+        <w:t xml:space="preserve">chambers </w:t>
+      </w:r>
+      <w:r>
+        <w:t>:</w:t>
+      </w:r>
+      <w:proofErr w:type="gramEnd"/>
+      <w:r>
+        <w:t xml:space="preserve"> 24 </w:t>
+      </w:r>
+      <w:proofErr w:type="spellStart"/>
+      <w:r>
+        <w:t>hr</w:t>
+      </w:r>
+      <w:proofErr w:type="spellEnd"/>
+      <w:r>
+        <w:t xml:space="preserve"> deployments</w:t>
+      </w:r>
+    </w:p>
+    <w:p>
+      <w:pPr>
+        <w:pStyle w:val="ListParagraph"/>
+        <w:ind w:left="1440" w:firstLine="720"/>
+      </w:pPr>
+      <w:r>
+        <w:t>Diel cycles @ NHC</w:t>
+      </w:r>
+    </w:p>
+    <w:p>
+      <w:pPr>
+        <w:pStyle w:val="ListParagraph"/>
+        <w:numPr>
+          <w:ilvl w:val="0"/>
+          <w:numId w:val="2"/>
+        </w:numPr>
+        <w:spacing w:after="0"/>
+      </w:pPr>
+      <w:r>
+        <w:t>Headspace gas concentrations</w:t>
+      </w:r>
+    </w:p>
+    <w:p>
+      <w:pPr>
+        <w:spacing w:after="0"/>
+      </w:pPr>
+      <w:r>
         <w:rPr>
           <w:b/>
           <w:bCs/>
         </w:rPr>
-      </w:pPr>
-      <w:r>
+        <w:t>Gas Flux</w:t>
+      </w:r>
+      <w:r>
+        <w:t xml:space="preserve"> </w:t>
+      </w:r>
+    </w:p>
+    <w:p>
+      <w:pPr>
+        <w:pStyle w:val="ListParagraph"/>
+        <w:numPr>
+          <w:ilvl w:val="0"/>
+          <w:numId w:val="2"/>
+        </w:numPr>
+        <w:spacing w:after="0"/>
+      </w:pPr>
+      <w:r>
+        <w:t xml:space="preserve">Flux calculations using saturation and </w:t>
+      </w:r>
+      <w:proofErr w:type="gramStart"/>
+      <w:r>
+        <w:t>K600</w:t>
+      </w:r>
+      <w:proofErr w:type="gramEnd"/>
+    </w:p>
+    <w:p>
+      <w:pPr>
+        <w:pStyle w:val="ListParagraph"/>
+        <w:numPr>
+          <w:ilvl w:val="0"/>
+          <w:numId w:val="2"/>
+        </w:numPr>
+        <w:spacing w:after="0"/>
+      </w:pPr>
+      <w:r>
+        <w:t>Scaling to a reach</w:t>
+      </w:r>
+    </w:p>
+    <w:p>
+      <w:pPr>
+        <w:spacing w:after="0"/>
         <w:rPr>
           <w:b/>
           <w:bCs/>
         </w:rPr>
-        <w:t>Gas sampling</w:t>
-      </w:r>
-    </w:p>
-    <w:p>
-      <w:pPr>
-        <w:pStyle w:val="ListParagraph"/>
-        <w:numPr>
-          <w:ilvl w:val="0"/>
-          <w:numId w:val="2"/>
-        </w:numPr>
-      </w:pPr>
-      <w:r>
-        <w:t xml:space="preserve">Gas </w:t>
-      </w:r>
-      <w:proofErr w:type="gramStart"/>
-      <w:r>
-        <w:t xml:space="preserve">chambers </w:t>
-      </w:r>
-      <w:r>
-        <w:t>:</w:t>
-      </w:r>
-      <w:proofErr w:type="gramEnd"/>
-      <w:r>
-        <w:t xml:space="preserve"> 24 </w:t>
-      </w:r>
-      <w:proofErr w:type="spellStart"/>
-      <w:r>
-        <w:t>hr</w:t>
-      </w:r>
-      <w:proofErr w:type="spellEnd"/>
-      <w:r>
-        <w:t xml:space="preserve"> deployments</w:t>
-      </w:r>
-    </w:p>
-    <w:p>
-      <w:pPr>
-        <w:pStyle w:val="ListParagraph"/>
-        <w:ind w:left="1440" w:firstLine="720"/>
-      </w:pPr>
-      <w:r>
-        <w:t>Diel cycles @ NHC</w:t>
-      </w:r>
-    </w:p>
-    <w:p>
-      <w:pPr>
-        <w:pStyle w:val="ListParagraph"/>
-        <w:numPr>
-          <w:ilvl w:val="0"/>
-          <w:numId w:val="2"/>
-        </w:numPr>
-        <w:spacing w:after="0"/>
-      </w:pPr>
-      <w:r>
-        <w:t>Headspace gas concentrations</w:t>
-      </w:r>
-    </w:p>
-    <w:p>
-      <w:pPr>
-        <w:spacing w:after="0"/>
-      </w:pPr>
-      <w:r>
+      </w:pPr>
+    </w:p>
+    <w:p>
+      <w:pPr>
+        <w:spacing w:after="0"/>
         <w:rPr>
           <w:b/>
           <w:bCs/>
         </w:rPr>
-        <w:t xml:space="preserve">Gas </w:t>
-      </w:r>
+      </w:pPr>
       <w:r>
         <w:rPr>
           <w:b/>
           <w:bCs/>
         </w:rPr>
-        <w:t>Flux</w:t>
-      </w:r>
-      <w:r>
+        <w:t>2.5 Analyses</w:t>
+      </w:r>
+    </w:p>
+    <w:p>
+      <w:pPr>
+        <w:pStyle w:val="ListParagraph"/>
+        <w:numPr>
+          <w:ilvl w:val="0"/>
+          <w:numId w:val="2"/>
+        </w:numPr>
+        <w:spacing w:after="0"/>
+      </w:pPr>
+      <w:r>
+        <w:t>Multiple Regression:</w:t>
+      </w:r>
+    </w:p>
+    <w:p>
+      <w:pPr>
+        <w:pStyle w:val="ListParagraph"/>
+        <w:numPr>
+          <w:ilvl w:val="1"/>
+          <w:numId w:val="2"/>
+        </w:numPr>
+        <w:spacing w:after="0"/>
+      </w:pPr>
+      <w:r>
+        <w:t xml:space="preserve">Temperature, discharge, metabolism, NO3, DOC -&gt; concentration and fluxes of </w:t>
+      </w:r>
+      <w:proofErr w:type="spellStart"/>
+      <w:r>
+        <w:t>ghgs</w:t>
+      </w:r>
+      <w:proofErr w:type="spellEnd"/>
+    </w:p>
+    <w:p>
+      <w:pPr>
+        <w:pStyle w:val="ListParagraph"/>
+        <w:numPr>
+          <w:ilvl w:val="2"/>
+          <w:numId w:val="2"/>
+        </w:numPr>
+        <w:spacing w:after="0"/>
+      </w:pPr>
+      <w:r>
+        <w:rPr>
+          <w:i/>
+          <w:iCs/>
+        </w:rPr>
+        <w:t xml:space="preserve">CO2 will increase with temperature, ER, and DOC and decrease with Q and </w:t>
+      </w:r>
+      <w:proofErr w:type="gramStart"/>
+      <w:r>
+        <w:rPr>
+          <w:i/>
+          <w:iCs/>
+        </w:rPr>
+        <w:t>GPP</w:t>
+      </w:r>
+      <w:proofErr w:type="gramEnd"/>
+    </w:p>
+    <w:p>
+      <w:pPr>
+        <w:pStyle w:val="ListParagraph"/>
+        <w:numPr>
+          <w:ilvl w:val="2"/>
+          <w:numId w:val="2"/>
+        </w:numPr>
+        <w:spacing w:after="0"/>
+      </w:pPr>
+      <w:r>
+        <w:rPr>
+          <w:i/>
+          <w:iCs/>
+        </w:rPr>
+        <w:t>CH4 will increase with T, ER, and CO2 and decrease with Q, GPP, DO</w:t>
+      </w:r>
+    </w:p>
+    <w:p>
+      <w:pPr>
+        <w:pStyle w:val="ListParagraph"/>
+        <w:numPr>
+          <w:ilvl w:val="2"/>
+          <w:numId w:val="2"/>
+        </w:numPr>
+        <w:spacing w:after="0"/>
+      </w:pPr>
+      <w:r>
+        <w:rPr>
+          <w:i/>
+          <w:iCs/>
+        </w:rPr>
+        <w:t xml:space="preserve">N2O will increase with T, NO3, will decrease with </w:t>
+      </w:r>
+      <w:proofErr w:type="gramStart"/>
+      <w:r>
+        <w:rPr>
+          <w:i/>
+          <w:iCs/>
+        </w:rPr>
+        <w:t>DO</w:t>
+      </w:r>
+      <w:proofErr w:type="gramEnd"/>
+      <w:r>
+        <w:rPr>
+          <w:i/>
+          <w:iCs/>
+        </w:rPr>
         <w:t xml:space="preserve"> </w:t>
       </w:r>
     </w:p>
@@ -876,56 +1021,435 @@
       <w:pPr>
         <w:pStyle w:val="ListParagraph"/>
         <w:numPr>
+          <w:ilvl w:val="2"/>
+          <w:numId w:val="2"/>
+        </w:numPr>
+        <w:spacing w:after="0"/>
+      </w:pPr>
+      <w:r>
+        <w:rPr>
+          <w:i/>
+          <w:iCs/>
+        </w:rPr>
+        <w:t xml:space="preserve">All fluxes will increase with K and by extension </w:t>
+      </w:r>
+      <w:proofErr w:type="gramStart"/>
+      <w:r>
+        <w:rPr>
+          <w:i/>
+          <w:iCs/>
+        </w:rPr>
+        <w:t>Q</w:t>
+      </w:r>
+      <w:proofErr w:type="gramEnd"/>
+    </w:p>
+    <w:p>
+      <w:pPr>
+        <w:pStyle w:val="ListParagraph"/>
+        <w:numPr>
           <w:ilvl w:val="0"/>
           <w:numId w:val="2"/>
         </w:numPr>
         <w:spacing w:after="0"/>
       </w:pPr>
       <w:r>
-        <w:t xml:space="preserve">Flux calculations using saturation and </w:t>
-      </w:r>
+        <w:t xml:space="preserve">Mass balance </w:t>
+      </w:r>
+    </w:p>
+    <w:p>
+      <w:pPr>
+        <w:pStyle w:val="ListParagraph"/>
+        <w:numPr>
+          <w:ilvl w:val="1"/>
+          <w:numId w:val="2"/>
+        </w:numPr>
+        <w:spacing w:after="0"/>
+      </w:pPr>
+      <w:proofErr w:type="spellStart"/>
+      <w:r>
+        <w:t>Fout</w:t>
+      </w:r>
+      <w:proofErr w:type="spellEnd"/>
+      <w:r>
+        <w:t xml:space="preserve"> = Fin +</w:t>
+      </w:r>
+      <w:r>
+        <w:t xml:space="preserve"> </w:t>
+      </w:r>
+      <w:proofErr w:type="spellStart"/>
+      <w:r>
+        <w:t>Finstream</w:t>
+      </w:r>
+      <w:proofErr w:type="spellEnd"/>
+      <w:r>
+        <w:t xml:space="preserve"> – </w:t>
+      </w:r>
+      <w:proofErr w:type="spellStart"/>
+      <w:r>
+        <w:t>Fevasion</w:t>
+      </w:r>
+      <w:proofErr w:type="spellEnd"/>
+      <w:r>
+        <w:t xml:space="preserve"> + </w:t>
+      </w:r>
+      <w:proofErr w:type="spellStart"/>
+      <w:r>
+        <w:t>Fgwinputs</w:t>
+      </w:r>
+      <w:proofErr w:type="spellEnd"/>
+    </w:p>
+    <w:p>
+      <w:pPr>
+        <w:pStyle w:val="ListParagraph"/>
+        <w:numPr>
+          <w:ilvl w:val="1"/>
+          <w:numId w:val="2"/>
+        </w:numPr>
+        <w:spacing w:after="0"/>
+      </w:pPr>
+      <w:r>
+        <w:t xml:space="preserve">Calculated between each sample site. Compared to Data. </w:t>
+      </w:r>
+    </w:p>
+    <w:p>
+      <w:pPr>
+        <w:pStyle w:val="ListParagraph"/>
+        <w:numPr>
+          <w:ilvl w:val="1"/>
+          <w:numId w:val="2"/>
+        </w:numPr>
+        <w:spacing w:after="0"/>
+      </w:pPr>
+      <w:r>
+        <w:t>Systematic variation with a) sample site b) concavity c)</w:t>
+      </w:r>
+      <w:r>
+        <w:t xml:space="preserve"> </w:t>
+      </w:r>
+      <w:r>
+        <w:t>water residence time</w:t>
+      </w:r>
+    </w:p>
+    <w:p>
+      <w:pPr>
+        <w:pStyle w:val="ListParagraph"/>
+        <w:numPr>
+          <w:ilvl w:val="2"/>
+          <w:numId w:val="2"/>
+        </w:numPr>
+        <w:spacing w:after="0"/>
+      </w:pPr>
+      <w:r>
+        <w:rPr>
+          <w:i/>
+          <w:iCs/>
+        </w:rPr>
+        <w:t xml:space="preserve">Some sites will systematically be hotspots of </w:t>
+      </w:r>
+      <w:proofErr w:type="spellStart"/>
       <w:proofErr w:type="gramStart"/>
       <w:r>
-        <w:t>K600</w:t>
-      </w:r>
+        <w:rPr>
+          <w:i/>
+          <w:iCs/>
+        </w:rPr>
+        <w:t>ghg</w:t>
+      </w:r>
+      <w:proofErr w:type="spellEnd"/>
       <w:proofErr w:type="gramEnd"/>
     </w:p>
     <w:p>
       <w:pPr>
         <w:pStyle w:val="ListParagraph"/>
         <w:numPr>
+          <w:ilvl w:val="2"/>
+          <w:numId w:val="2"/>
+        </w:numPr>
+        <w:spacing w:after="0"/>
+      </w:pPr>
+      <w:r>
+        <w:rPr>
+          <w:i/>
+          <w:iCs/>
+        </w:rPr>
+        <w:t xml:space="preserve">Anaerobic processes will be important. This will be indicated by excess CO2 not correlated with GW and not explained by aerobic met, especially when paired with anaerobic indicators and DOC consumption in excess of aerobic </w:t>
+      </w:r>
+      <w:proofErr w:type="gramStart"/>
+      <w:r>
+        <w:rPr>
+          <w:i/>
+          <w:iCs/>
+        </w:rPr>
+        <w:t>metabolism</w:t>
+      </w:r>
+      <w:proofErr w:type="gramEnd"/>
+    </w:p>
+    <w:p>
+      <w:pPr>
+        <w:pStyle w:val="ListParagraph"/>
+        <w:numPr>
+          <w:ilvl w:val="2"/>
+          <w:numId w:val="2"/>
+        </w:numPr>
+        <w:spacing w:after="0"/>
+      </w:pPr>
+      <w:r>
+        <w:rPr>
+          <w:i/>
+          <w:iCs/>
+        </w:rPr>
+        <w:t xml:space="preserve">GW exchange will be more important than </w:t>
+      </w:r>
+      <w:proofErr w:type="spellStart"/>
+      <w:r>
+        <w:rPr>
+          <w:i/>
+          <w:iCs/>
+        </w:rPr>
+        <w:t>gw</w:t>
+      </w:r>
+      <w:proofErr w:type="spellEnd"/>
+      <w:r>
+        <w:rPr>
+          <w:i/>
+          <w:iCs/>
+        </w:rPr>
+        <w:t xml:space="preserve"> inputs. Could be suggested if higher water residence times mean higher met and CO2 production. Or when excess CO2 is present w/o </w:t>
+      </w:r>
+      <w:proofErr w:type="spellStart"/>
+      <w:r>
+        <w:rPr>
+          <w:i/>
+          <w:iCs/>
+        </w:rPr>
+        <w:t>gw</w:t>
+      </w:r>
+      <w:proofErr w:type="spellEnd"/>
+      <w:r>
+        <w:rPr>
+          <w:i/>
+          <w:iCs/>
+        </w:rPr>
+        <w:t xml:space="preserve"> inputs. </w:t>
+      </w:r>
+    </w:p>
+    <w:p>
+      <w:pPr>
+        <w:pStyle w:val="ListParagraph"/>
+        <w:numPr>
+          <w:ilvl w:val="3"/>
+          <w:numId w:val="2"/>
+        </w:numPr>
+        <w:spacing w:after="0"/>
+      </w:pPr>
+      <w:r>
+        <w:rPr>
+          <w:i/>
+          <w:iCs/>
+        </w:rPr>
+        <w:t>This could be analyzed at the NHC site. When does C:O relationship deviate? Is it discharge or temperature dependent?</w:t>
+      </w:r>
+    </w:p>
+    <w:p>
+      <w:pPr>
+        <w:pStyle w:val="ListParagraph"/>
+        <w:numPr>
           <w:ilvl w:val="0"/>
           <w:numId w:val="2"/>
         </w:numPr>
         <w:spacing w:after="0"/>
       </w:pPr>
       <w:r>
-        <w:t>Scaling to a reach</w:t>
-      </w:r>
-    </w:p>
-    <w:p>
-      <w:pPr>
-        <w:spacing w:after="0"/>
+        <w:t>M</w:t>
+      </w:r>
+      <w:r>
+        <w:t>e</w:t>
+      </w:r>
+      <w:r>
+        <w:t>trics</w:t>
+      </w:r>
+    </w:p>
+    <w:p>
+      <w:pPr>
+        <w:pStyle w:val="ListParagraph"/>
+        <w:numPr>
+          <w:ilvl w:val="1"/>
+          <w:numId w:val="2"/>
+        </w:numPr>
+        <w:spacing w:after="0"/>
+      </w:pPr>
+      <w:r>
+        <w:t>Excess CO2 (above respiration)/GW inf</w:t>
+      </w:r>
+      <w:r>
+        <w:t>lo</w:t>
+      </w:r>
+      <w:r>
+        <w:t xml:space="preserve">w </w:t>
+      </w:r>
+      <w:proofErr w:type="gramStart"/>
+      <w:r>
+        <w:t>volume  vs</w:t>
+      </w:r>
+      <w:proofErr w:type="gramEnd"/>
+      <w:r>
+        <w:t xml:space="preserve">  indicators of anaerobic met: NH4/NO3, CH4/CO2, upwelling zones</w:t>
+      </w:r>
+    </w:p>
+    <w:p>
+      <w:pPr>
+        <w:pStyle w:val="ListParagraph"/>
+        <w:numPr>
+          <w:ilvl w:val="1"/>
+          <w:numId w:val="2"/>
+        </w:numPr>
+        <w:spacing w:after="0"/>
+      </w:pPr>
+      <w:r>
+        <w:lastRenderedPageBreak/>
+        <w:t xml:space="preserve">DOC consumption </w:t>
+      </w:r>
+      <w:proofErr w:type="gramStart"/>
+      <w:r>
+        <w:t>in excess of</w:t>
+      </w:r>
+      <w:proofErr w:type="gramEnd"/>
+      <w:r>
+        <w:t xml:space="preserve"> metabolism </w:t>
+      </w:r>
+    </w:p>
+    <w:p>
+      <w:pPr>
+        <w:pStyle w:val="ListParagraph"/>
+        <w:numPr>
+          <w:ilvl w:val="0"/>
+          <w:numId w:val="2"/>
+        </w:numPr>
+        <w:spacing w:after="0"/>
+      </w:pPr>
+      <w:r>
+        <w:t>Excess CO2 vs excess O2 slope at NHC</w:t>
+      </w:r>
+    </w:p>
+    <w:p>
+      <w:pPr>
+        <w:pStyle w:val="ListParagraph"/>
+        <w:numPr>
+          <w:ilvl w:val="1"/>
+          <w:numId w:val="2"/>
+        </w:numPr>
+        <w:spacing w:after="0"/>
+      </w:pPr>
+      <w:r>
+        <w:t>Flat slope indicates external source of CO2</w:t>
+      </w:r>
+      <w:r>
+        <w:t xml:space="preserve"> or anaerobic metabolism</w:t>
+      </w:r>
+      <w:r>
+        <w:t xml:space="preserve">. </w:t>
+      </w:r>
+    </w:p>
+    <w:p>
+      <w:pPr>
+        <w:pStyle w:val="ListParagraph"/>
+        <w:numPr>
+          <w:ilvl w:val="1"/>
+          <w:numId w:val="2"/>
+        </w:numPr>
+        <w:spacing w:after="0"/>
+      </w:pPr>
+      <w:r>
+        <w:t>D</w:t>
+      </w:r>
+      <w:r>
+        <w:t xml:space="preserve">oes slope vary seasonally? </w:t>
+      </w:r>
+    </w:p>
+    <w:p>
+      <w:pPr>
+        <w:pStyle w:val="ListParagraph"/>
+        <w:numPr>
+          <w:ilvl w:val="1"/>
+          <w:numId w:val="2"/>
+        </w:numPr>
+        <w:spacing w:after="0"/>
+      </w:pPr>
+      <w:r>
+        <w:t>Is slope flatter when stream is gaining (</w:t>
+      </w:r>
+      <w:proofErr w:type="spellStart"/>
+      <w:r>
+        <w:t>highQ</w:t>
+      </w:r>
+      <w:proofErr w:type="spellEnd"/>
+      <w:r>
+        <w:t xml:space="preserve">) or losing? </w:t>
+      </w:r>
+    </w:p>
+    <w:p>
+      <w:pPr>
+        <w:pStyle w:val="ListParagraph"/>
+        <w:numPr>
+          <w:ilvl w:val="2"/>
+          <w:numId w:val="2"/>
+        </w:numPr>
+        <w:spacing w:after="0"/>
+      </w:pPr>
+      <w:r>
+        <w:rPr>
+          <w:i/>
+          <w:iCs/>
+        </w:rPr>
+        <w:t>Flat slope while gaining =&gt; groundwater</w:t>
+      </w:r>
+    </w:p>
+    <w:p>
+      <w:pPr>
+        <w:pStyle w:val="ListParagraph"/>
+        <w:numPr>
+          <w:ilvl w:val="2"/>
+          <w:numId w:val="2"/>
+        </w:numPr>
+        <w:spacing w:after="0"/>
+      </w:pPr>
+      <w:r>
+        <w:rPr>
+          <w:i/>
+          <w:iCs/>
+        </w:rPr>
+        <w:t>Flat slope while losing =&gt; anaerobic met?</w:t>
+      </w:r>
+    </w:p>
+    <w:p>
+      <w:pPr>
+        <w:pStyle w:val="ListParagraph"/>
+        <w:spacing w:after="0"/>
+        <w:ind w:left="2160"/>
+      </w:pPr>
+    </w:p>
+    <w:p>
+      <w:pPr>
+        <w:pStyle w:val="ListParagraph"/>
+        <w:numPr>
+          <w:ilvl w:val="1"/>
+          <w:numId w:val="4"/>
+        </w:numPr>
+        <w:spacing w:after="0"/>
+      </w:pPr>
+      <w:r>
         <w:rPr>
           <w:b/>
           <w:bCs/>
         </w:rPr>
-      </w:pPr>
-    </w:p>
-    <w:p>
-      <w:pPr>
-        <w:spacing w:after="0"/>
+        <w:t>Stati</w:t>
+      </w:r>
+      <w:r>
         <w:rPr>
           <w:b/>
           <w:bCs/>
         </w:rPr>
-      </w:pPr>
-      <w:r>
-        <w:rPr>
-          <w:b/>
-          <w:bCs/>
-        </w:rPr>
-        <w:t>2.5 Analyses</w:t>
+        <w:t>stics and accounting for uncertainty</w:t>
       </w:r>
     </w:p>
     <w:p>
@@ -938,134 +1462,33 @@
         <w:spacing w:after="0"/>
       </w:pPr>
       <w:r>
-        <w:t>Multiple Regression:</w:t>
-      </w:r>
-    </w:p>
-    <w:p>
-      <w:pPr>
-        <w:pStyle w:val="ListParagraph"/>
-        <w:numPr>
-          <w:ilvl w:val="1"/>
-          <w:numId w:val="2"/>
-        </w:numPr>
-        <w:spacing w:after="0"/>
-      </w:pPr>
-      <w:r>
-        <w:t>Temperature, discharge, metabolism, NO3, DOC -&gt; concentration and fl</w:t>
-      </w:r>
-      <w:r>
-        <w:t>u</w:t>
-      </w:r>
-      <w:r>
-        <w:t xml:space="preserve">xes of </w:t>
-      </w:r>
-      <w:proofErr w:type="spellStart"/>
-      <w:r>
-        <w:t>ghgs</w:t>
-      </w:r>
-      <w:proofErr w:type="spellEnd"/>
-    </w:p>
-    <w:p>
-      <w:pPr>
-        <w:pStyle w:val="ListParagraph"/>
-        <w:numPr>
-          <w:ilvl w:val="2"/>
-          <w:numId w:val="2"/>
-        </w:numPr>
-        <w:spacing w:after="0"/>
-      </w:pPr>
-      <w:r>
-        <w:rPr>
-          <w:i/>
-          <w:iCs/>
-        </w:rPr>
-        <w:t xml:space="preserve">CO2 will increase with temperature, ER, and DOC and decrease with Q and </w:t>
-      </w:r>
-      <w:proofErr w:type="gramStart"/>
-      <w:r>
-        <w:rPr>
-          <w:i/>
-          <w:iCs/>
-        </w:rPr>
-        <w:t>GPP</w:t>
-      </w:r>
-      <w:proofErr w:type="gramEnd"/>
-    </w:p>
-    <w:p>
-      <w:pPr>
-        <w:pStyle w:val="ListParagraph"/>
-        <w:numPr>
-          <w:ilvl w:val="2"/>
-          <w:numId w:val="2"/>
-        </w:numPr>
-        <w:spacing w:after="0"/>
-      </w:pPr>
-      <w:r>
-        <w:rPr>
-          <w:i/>
-          <w:iCs/>
-        </w:rPr>
-        <w:t>CH4 will increase with T, ER, and CO2 and decrease with Q, GPP, DO</w:t>
-      </w:r>
-    </w:p>
-    <w:p>
-      <w:pPr>
-        <w:pStyle w:val="ListParagraph"/>
-        <w:numPr>
-          <w:ilvl w:val="2"/>
-          <w:numId w:val="2"/>
-        </w:numPr>
-        <w:spacing w:after="0"/>
-      </w:pPr>
-      <w:r>
-        <w:rPr>
-          <w:i/>
-          <w:iCs/>
-        </w:rPr>
-        <w:t xml:space="preserve">N2O will increase with T, NO3, will decrease with </w:t>
-      </w:r>
-      <w:proofErr w:type="gramStart"/>
-      <w:r>
-        <w:rPr>
-          <w:i/>
-          <w:iCs/>
-        </w:rPr>
-        <w:t>DO</w:t>
-      </w:r>
-      <w:proofErr w:type="gramEnd"/>
-      <w:r>
-        <w:rPr>
-          <w:i/>
-          <w:iCs/>
-        </w:rPr>
+        <w:t>MCMC sampling</w:t>
+      </w:r>
+      <w:r>
         <w:t xml:space="preserve"> </w:t>
       </w:r>
-    </w:p>
-    <w:p>
-      <w:pPr>
-        <w:pStyle w:val="ListParagraph"/>
-        <w:numPr>
-          <w:ilvl w:val="2"/>
-          <w:numId w:val="2"/>
-        </w:numPr>
-        <w:spacing w:after="0"/>
-      </w:pPr>
-      <w:r>
-        <w:rPr>
-          <w:i/>
-          <w:iCs/>
-        </w:rPr>
-        <w:t xml:space="preserve">All fluxes will increase with K and by extension </w:t>
-      </w:r>
-      <w:proofErr w:type="gramStart"/>
-      <w:r>
-        <w:rPr>
-          <w:i/>
-          <w:iCs/>
-        </w:rPr>
-        <w:t>Q</w:t>
-      </w:r>
-      <w:proofErr w:type="gramEnd"/>
+      <w:r>
+        <w:t>for un</w:t>
+      </w:r>
+      <w:r>
+        <w:t>c</w:t>
+      </w:r>
+      <w:r>
+        <w:t>ertainty.</w:t>
+      </w:r>
+    </w:p>
+    <w:p>
+      <w:pPr>
+        <w:spacing w:after="0"/>
+      </w:pPr>
+    </w:p>
+    <w:p>
+      <w:pPr>
+        <w:spacing w:after="0"/>
+      </w:pPr>
+      <w:r>
+        <w:t>RESULTS</w:t>
+      </w:r>
     </w:p>
     <w:p>
       <w:pPr>
@@ -1076,215 +1499,6 @@
         </w:numPr>
         <w:spacing w:after="0"/>
       </w:pPr>
-      <w:r>
-        <w:t xml:space="preserve">Mass balance </w:t>
-      </w:r>
-    </w:p>
-    <w:p>
-      <w:pPr>
-        <w:pStyle w:val="ListParagraph"/>
-        <w:numPr>
-          <w:ilvl w:val="1"/>
-          <w:numId w:val="2"/>
-        </w:numPr>
-        <w:spacing w:after="0"/>
-      </w:pPr>
-      <w:proofErr w:type="spellStart"/>
-      <w:r>
-        <w:t>Fout</w:t>
-      </w:r>
-      <w:proofErr w:type="spellEnd"/>
-      <w:r>
-        <w:t xml:space="preserve"> = Fin +</w:t>
-      </w:r>
-      <w:r>
-        <w:t xml:space="preserve"> </w:t>
-      </w:r>
-      <w:proofErr w:type="spellStart"/>
-      <w:r>
-        <w:t>Finstream</w:t>
-      </w:r>
-      <w:proofErr w:type="spellEnd"/>
-      <w:r>
-        <w:t xml:space="preserve"> – </w:t>
-      </w:r>
-      <w:proofErr w:type="spellStart"/>
-      <w:r>
-        <w:t>Fevasion</w:t>
-      </w:r>
-      <w:proofErr w:type="spellEnd"/>
-      <w:r>
-        <w:t xml:space="preserve"> + </w:t>
-      </w:r>
-      <w:proofErr w:type="spellStart"/>
-      <w:r>
-        <w:t>Fgwinputs</w:t>
-      </w:r>
-      <w:proofErr w:type="spellEnd"/>
-    </w:p>
-    <w:p>
-      <w:pPr>
-        <w:pStyle w:val="ListParagraph"/>
-        <w:numPr>
-          <w:ilvl w:val="1"/>
-          <w:numId w:val="2"/>
-        </w:numPr>
-        <w:spacing w:after="0"/>
-      </w:pPr>
-      <w:r>
-        <w:t xml:space="preserve">Calculated between each sample site. Compared to Data. </w:t>
-      </w:r>
-    </w:p>
-    <w:p>
-      <w:pPr>
-        <w:pStyle w:val="ListParagraph"/>
-        <w:numPr>
-          <w:ilvl w:val="1"/>
-          <w:numId w:val="2"/>
-        </w:numPr>
-        <w:spacing w:after="0"/>
-      </w:pPr>
-      <w:r>
-        <w:t>Systematic variatio</w:t>
-      </w:r>
-      <w:r>
-        <w:t>n</w:t>
-      </w:r>
-      <w:r>
-        <w:t xml:space="preserve"> with a) sample s</w:t>
-      </w:r>
-      <w:r>
-        <w:t>i</w:t>
-      </w:r>
-      <w:r>
-        <w:t>te b) concavity c)</w:t>
-      </w:r>
-      <w:r>
-        <w:t xml:space="preserve"> </w:t>
-      </w:r>
-      <w:r>
-        <w:t>water residence time</w:t>
-      </w:r>
-    </w:p>
-    <w:p>
-      <w:pPr>
-        <w:pStyle w:val="ListParagraph"/>
-        <w:numPr>
-          <w:ilvl w:val="2"/>
-          <w:numId w:val="2"/>
-        </w:numPr>
-        <w:spacing w:after="0"/>
-      </w:pPr>
-      <w:r>
-        <w:rPr>
-          <w:i/>
-          <w:iCs/>
-        </w:rPr>
-        <w:t xml:space="preserve">Some sites will systematically be hotspots of </w:t>
-      </w:r>
-      <w:proofErr w:type="spellStart"/>
-      <w:proofErr w:type="gramStart"/>
-      <w:r>
-        <w:rPr>
-          <w:i/>
-          <w:iCs/>
-        </w:rPr>
-        <w:t>ghg</w:t>
-      </w:r>
-      <w:proofErr w:type="spellEnd"/>
-      <w:proofErr w:type="gramEnd"/>
-    </w:p>
-    <w:p>
-      <w:pPr>
-        <w:pStyle w:val="ListParagraph"/>
-        <w:numPr>
-          <w:ilvl w:val="2"/>
-          <w:numId w:val="2"/>
-        </w:numPr>
-        <w:spacing w:after="0"/>
-      </w:pPr>
-      <w:r>
-        <w:rPr>
-          <w:i/>
-          <w:iCs/>
-        </w:rPr>
-        <w:t xml:space="preserve">Anaerobic processes will be important. This will be indicated by excess CO2 not correlated with GW and not explained by aerobic met, especially when paired with anaerobic indicators and DOC consumption in excess of aerobic </w:t>
-      </w:r>
-      <w:proofErr w:type="gramStart"/>
-      <w:r>
-        <w:rPr>
-          <w:i/>
-          <w:iCs/>
-        </w:rPr>
-        <w:t>metabolism</w:t>
-      </w:r>
-      <w:proofErr w:type="gramEnd"/>
-    </w:p>
-    <w:p>
-      <w:pPr>
-        <w:pStyle w:val="ListParagraph"/>
-        <w:numPr>
-          <w:ilvl w:val="2"/>
-          <w:numId w:val="2"/>
-        </w:numPr>
-        <w:spacing w:after="0"/>
-      </w:pPr>
-      <w:r>
-        <w:rPr>
-          <w:i/>
-          <w:iCs/>
-        </w:rPr>
-        <w:t xml:space="preserve">GW exchange will be more important than </w:t>
-      </w:r>
-      <w:proofErr w:type="spellStart"/>
-      <w:r>
-        <w:rPr>
-          <w:i/>
-          <w:iCs/>
-        </w:rPr>
-        <w:t>gw</w:t>
-      </w:r>
-      <w:proofErr w:type="spellEnd"/>
-      <w:r>
-        <w:rPr>
-          <w:i/>
-          <w:iCs/>
-        </w:rPr>
-        <w:t xml:space="preserve"> inputs. Could be suggested if higher water residence times mean higher met and CO2 production. Or when excess CO2 is present w/o </w:t>
-      </w:r>
-      <w:proofErr w:type="spellStart"/>
-      <w:r>
-        <w:rPr>
-          <w:i/>
-          <w:iCs/>
-        </w:rPr>
-        <w:t>gw</w:t>
-      </w:r>
-      <w:proofErr w:type="spellEnd"/>
-      <w:r>
-        <w:rPr>
-          <w:i/>
-          <w:iCs/>
-        </w:rPr>
-        <w:t xml:space="preserve"> inputs. </w:t>
-      </w:r>
-    </w:p>
-    <w:p>
-      <w:pPr>
-        <w:pStyle w:val="ListParagraph"/>
-        <w:numPr>
-          <w:ilvl w:val="3"/>
-          <w:numId w:val="2"/>
-        </w:numPr>
-        <w:spacing w:after="0"/>
-      </w:pPr>
-      <w:r>
-        <w:rPr>
-          <w:i/>
-          <w:iCs/>
-        </w:rPr>
-        <w:t>This could be analyzed at the NHC site. When does C:O relationship deviate? Is it discharge or temperature dependent?</w:t>
-      </w:r>
     </w:p>
     <w:p>
       <w:pPr>
@@ -1295,256 +1509,6 @@
         </w:numPr>
         <w:spacing w:after="0"/>
       </w:pPr>
-      <w:r>
-        <w:t>M</w:t>
-      </w:r>
-      <w:r>
-        <w:t>e</w:t>
-      </w:r>
-      <w:r>
-        <w:t>trics</w:t>
-      </w:r>
-    </w:p>
-    <w:p>
-      <w:pPr>
-        <w:pStyle w:val="ListParagraph"/>
-        <w:numPr>
-          <w:ilvl w:val="1"/>
-          <w:numId w:val="2"/>
-        </w:numPr>
-        <w:spacing w:after="0"/>
-      </w:pPr>
-      <w:r>
-        <w:t>Excess CO2 (above respiration)/GW inf</w:t>
-      </w:r>
-      <w:r>
-        <w:t>lo</w:t>
-      </w:r>
-      <w:r>
-        <w:t xml:space="preserve">w </w:t>
-      </w:r>
-      <w:proofErr w:type="gramStart"/>
-      <w:r>
-        <w:t>volume  vs</w:t>
-      </w:r>
-      <w:proofErr w:type="gramEnd"/>
-      <w:r>
-        <w:t xml:space="preserve">  indicators of anaerobic met: NH4/NO3, CH4/CO2, upwelling zones</w:t>
-      </w:r>
-    </w:p>
-    <w:p>
-      <w:pPr>
-        <w:pStyle w:val="ListParagraph"/>
-        <w:numPr>
-          <w:ilvl w:val="1"/>
-          <w:numId w:val="2"/>
-        </w:numPr>
-        <w:spacing w:after="0"/>
-      </w:pPr>
-      <w:r>
-        <w:lastRenderedPageBreak/>
-        <w:t xml:space="preserve">DOC consumption </w:t>
-      </w:r>
-      <w:proofErr w:type="gramStart"/>
-      <w:r>
-        <w:t>in excess of</w:t>
-      </w:r>
-      <w:proofErr w:type="gramEnd"/>
-      <w:r>
-        <w:t xml:space="preserve"> metabolism </w:t>
-      </w:r>
-    </w:p>
-    <w:p>
-      <w:pPr>
-        <w:pStyle w:val="ListParagraph"/>
-        <w:numPr>
-          <w:ilvl w:val="0"/>
-          <w:numId w:val="2"/>
-        </w:numPr>
-        <w:spacing w:after="0"/>
-      </w:pPr>
-      <w:r>
-        <w:t>Excess CO2 vs excess O2 slope at NHC</w:t>
-      </w:r>
-    </w:p>
-    <w:p>
-      <w:pPr>
-        <w:pStyle w:val="ListParagraph"/>
-        <w:numPr>
-          <w:ilvl w:val="1"/>
-          <w:numId w:val="2"/>
-        </w:numPr>
-        <w:spacing w:after="0"/>
-      </w:pPr>
-      <w:r>
-        <w:t>Flat slope indicates external source of CO2</w:t>
-      </w:r>
-      <w:r>
-        <w:t xml:space="preserve"> or anaerobic metabolism</w:t>
-      </w:r>
-      <w:r>
-        <w:t xml:space="preserve">. </w:t>
-      </w:r>
-    </w:p>
-    <w:p>
-      <w:pPr>
-        <w:pStyle w:val="ListParagraph"/>
-        <w:numPr>
-          <w:ilvl w:val="1"/>
-          <w:numId w:val="2"/>
-        </w:numPr>
-        <w:spacing w:after="0"/>
-      </w:pPr>
-      <w:r>
-        <w:t>D</w:t>
-      </w:r>
-      <w:r>
-        <w:t xml:space="preserve">oes slope vary seasonally? </w:t>
-      </w:r>
-    </w:p>
-    <w:p>
-      <w:pPr>
-        <w:pStyle w:val="ListParagraph"/>
-        <w:numPr>
-          <w:ilvl w:val="1"/>
-          <w:numId w:val="2"/>
-        </w:numPr>
-        <w:spacing w:after="0"/>
-      </w:pPr>
-      <w:r>
-        <w:t>Is slope flatter when stream is gaining (</w:t>
-      </w:r>
-      <w:proofErr w:type="spellStart"/>
-      <w:r>
-        <w:t>highQ</w:t>
-      </w:r>
-      <w:proofErr w:type="spellEnd"/>
-      <w:r>
-        <w:t xml:space="preserve">) or losing? </w:t>
-      </w:r>
-    </w:p>
-    <w:p>
-      <w:pPr>
-        <w:pStyle w:val="ListParagraph"/>
-        <w:numPr>
-          <w:ilvl w:val="2"/>
-          <w:numId w:val="2"/>
-        </w:numPr>
-        <w:spacing w:after="0"/>
-      </w:pPr>
-      <w:r>
-        <w:rPr>
-          <w:i/>
-          <w:iCs/>
-        </w:rPr>
-        <w:t>Flat slope while gaining =&gt; groundwater</w:t>
-      </w:r>
-    </w:p>
-    <w:p>
-      <w:pPr>
-        <w:pStyle w:val="ListParagraph"/>
-        <w:numPr>
-          <w:ilvl w:val="2"/>
-          <w:numId w:val="2"/>
-        </w:numPr>
-        <w:spacing w:after="0"/>
-      </w:pPr>
-      <w:r>
-        <w:rPr>
-          <w:i/>
-          <w:iCs/>
-        </w:rPr>
-        <w:t>Flat slope while losing =&gt; anaerobic met?</w:t>
-      </w:r>
-    </w:p>
-    <w:p>
-      <w:pPr>
-        <w:pStyle w:val="ListParagraph"/>
-        <w:spacing w:after="0"/>
-        <w:ind w:left="2160"/>
-      </w:pPr>
-    </w:p>
-    <w:p>
-      <w:pPr>
-        <w:pStyle w:val="ListParagraph"/>
-        <w:numPr>
-          <w:ilvl w:val="1"/>
-          <w:numId w:val="4"/>
-        </w:numPr>
-        <w:spacing w:after="0"/>
-      </w:pPr>
-      <w:r>
-        <w:rPr>
-          <w:b/>
-          <w:bCs/>
-        </w:rPr>
-        <w:t>Stati</w:t>
-      </w:r>
-      <w:r>
-        <w:rPr>
-          <w:b/>
-          <w:bCs/>
-        </w:rPr>
-        <w:t>stics and accounting for uncertainty</w:t>
-      </w:r>
-    </w:p>
-    <w:p>
-      <w:pPr>
-        <w:pStyle w:val="ListParagraph"/>
-        <w:numPr>
-          <w:ilvl w:val="0"/>
-          <w:numId w:val="2"/>
-        </w:numPr>
-        <w:spacing w:after="0"/>
-      </w:pPr>
-      <w:r>
-        <w:t>MCMC sampling</w:t>
-      </w:r>
-      <w:r>
-        <w:t xml:space="preserve"> </w:t>
-      </w:r>
-      <w:r>
-        <w:t>for un</w:t>
-      </w:r>
-      <w:r>
-        <w:t>c</w:t>
-      </w:r>
-      <w:r>
-        <w:t>ertainty.</w:t>
-      </w:r>
-    </w:p>
-    <w:p>
-      <w:pPr>
-        <w:spacing w:after="0"/>
-      </w:pPr>
-    </w:p>
-    <w:p>
-      <w:pPr>
-        <w:spacing w:after="0"/>
-      </w:pPr>
-      <w:r>
-        <w:t>RESULTS</w:t>
-      </w:r>
-    </w:p>
-    <w:p>
-      <w:pPr>
-        <w:pStyle w:val="ListParagraph"/>
-        <w:numPr>
-          <w:ilvl w:val="0"/>
-          <w:numId w:val="2"/>
-        </w:numPr>
-        <w:spacing w:after="0"/>
-      </w:pPr>
-    </w:p>
-    <w:p>
-      <w:pPr>
-        <w:pStyle w:val="ListParagraph"/>
-        <w:numPr>
-          <w:ilvl w:val="0"/>
-          <w:numId w:val="2"/>
-        </w:numPr>
-        <w:spacing w:after="0"/>
-      </w:pPr>
     </w:p>
     <w:p>
       <w:pPr>
@@ -1563,6 +1527,16 @@
       <w:r>
         <w:t>DISCUSSION</w:t>
       </w:r>
+    </w:p>
+    <w:p>
+      <w:pPr>
+        <w:spacing w:after="0"/>
+      </w:pPr>
+    </w:p>
+    <w:p>
+      <w:pPr>
+        <w:spacing w:after="0"/>
+      </w:pPr>
     </w:p>
     <w:sectPr>
       <w:pgSz w:w="12240" w:h="15840"/>
@@ -2439,6 +2413,7 @@
   <w:style w:type="character" w:default="1" w:styleId="DefaultParagraphFont">
     <w:name w:val="Default Paragraph Font"/>
     <w:uiPriority w:val="1"/>
+    <w:semiHidden/>
     <w:unhideWhenUsed/>
   </w:style>
   <w:style w:type="table" w:default="1" w:styleId="TableNormal">

</xml_diff>